<commit_message>
Actualización de diagrama de flujo y de clases
</commit_message>
<xml_diff>
--- a/Desarrollo/SWGI/Análisis/CUS_Mantenimiento_Agregar_Producto_EIPI.docx
+++ b/Desarrollo/SWGI/Análisis/CUS_Mantenimiento_Agregar_Producto_EIPI.docx
@@ -713,14 +713,7 @@
                 <w:rFonts w:ascii="Arial" w:eastAsia="Arial" w:hAnsi="Arial" w:cs="Arial"/>
                 <w:b/>
               </w:rPr>
-              <w:t>Actualizado</w:t>
-            </w:r>
-            <w:r>
-              <w:rPr>
-                <w:rFonts w:ascii="Arial" w:eastAsia="Arial" w:hAnsi="Arial" w:cs="Arial"/>
-                <w:b/>
-              </w:rPr>
-              <w:t xml:space="preserve"> por:</w:t>
+              <w:t>Actualizado por:</w:t>
             </w:r>
           </w:p>
         </w:tc>
@@ -748,8 +741,6 @@
               </w:rPr>
               <w:t>Eugenia Perez</w:t>
             </w:r>
-            <w:bookmarkStart w:id="0" w:name="_GoBack"/>
-            <w:bookmarkEnd w:id="0"/>
           </w:p>
         </w:tc>
       </w:tr>
@@ -1106,13 +1097,7 @@
               <w:rPr>
                 <w:rFonts w:ascii="Arial" w:eastAsia="Arial" w:hAnsi="Arial" w:cs="Arial"/>
               </w:rPr>
-              <w:t xml:space="preserve">El caso de uso comienza cuando el actor debe </w:t>
-            </w:r>
-            <w:r>
-              <w:rPr>
-                <w:rFonts w:ascii="Arial" w:eastAsia="Arial" w:hAnsi="Arial" w:cs="Arial"/>
-              </w:rPr>
-              <w:t>realizar el mantenimiento de un producto</w:t>
+              <w:t>El caso de uso comienza cuando el actor debe realizar el mantenimiento de un producto</w:t>
             </w:r>
           </w:p>
         </w:tc>
@@ -1351,14 +1336,7 @@
                 <w:rFonts w:ascii="Arial" w:eastAsia="Arial" w:hAnsi="Arial" w:cs="Arial"/>
                 <w:b/>
               </w:rPr>
-              <w:t xml:space="preserve">Agregar </w:t>
-            </w:r>
-            <w:r>
-              <w:rPr>
-                <w:rFonts w:ascii="Arial" w:eastAsia="Arial" w:hAnsi="Arial" w:cs="Arial"/>
-                <w:b/>
-              </w:rPr>
-              <w:t>Producto al inventario</w:t>
+              <w:t>Agregar Producto al inventario</w:t>
             </w:r>
             <w:proofErr w:type="gramStart"/>
             <w:r>
@@ -3028,13 +3006,110 @@
     </w:tbl>
     <w:p/>
     <w:p/>
-    <w:p/>
     <w:p>
+      <w:r>
+        <w:t>DIAGRAMA DE FLUJO:</w:t>
+      </w:r>
+    </w:p>
+    <w:p>
+      <w:r>
+        <w:rPr>
+          <w:noProof/>
+          <w:lang w:eastAsia="es-ES"/>
+        </w:rPr>
+        <w:lastRenderedPageBreak/>
+        <w:drawing>
+          <wp:inline distT="0" distB="0" distL="0" distR="0" wp14:anchorId="64E31E8C" wp14:editId="71C02EA1">
+            <wp:extent cx="5850890" cy="5984240"/>
+            <wp:effectExtent l="0" t="0" r="0" b="0"/>
+            <wp:docPr id="1" name="Imagen 1"/>
+            <wp:cNvGraphicFramePr>
+              <a:graphicFrameLocks xmlns:a="http://schemas.openxmlformats.org/drawingml/2006/main" noChangeAspect="1"/>
+            </wp:cNvGraphicFramePr>
+            <a:graphic xmlns:a="http://schemas.openxmlformats.org/drawingml/2006/main">
+              <a:graphicData uri="http://schemas.openxmlformats.org/drawingml/2006/picture">
+                <pic:pic xmlns:pic="http://schemas.openxmlformats.org/drawingml/2006/picture">
+                  <pic:nvPicPr>
+                    <pic:cNvPr id="1" name=""/>
+                    <pic:cNvPicPr/>
+                  </pic:nvPicPr>
+                  <pic:blipFill>
+                    <a:blip r:embed="rId5"/>
+                    <a:stretch>
+                      <a:fillRect/>
+                    </a:stretch>
+                  </pic:blipFill>
+                  <pic:spPr>
+                    <a:xfrm>
+                      <a:off x="0" y="0"/>
+                      <a:ext cx="5850890" cy="5984240"/>
+                    </a:xfrm>
+                    <a:prstGeom prst="rect">
+                      <a:avLst/>
+                    </a:prstGeom>
+                  </pic:spPr>
+                </pic:pic>
+              </a:graphicData>
+            </a:graphic>
+          </wp:inline>
+        </w:drawing>
+      </w:r>
+    </w:p>
+    <w:p>
       <w:pPr>
         <w:jc w:val="both"/>
       </w:pPr>
     </w:p>
-    <w:p/>
+    <w:p>
+      <w:r>
+        <w:t>DIAGRAMA DE CLASE DEL CUS:</w:t>
+      </w:r>
+    </w:p>
+    <w:p>
+      <w:r>
+        <w:rPr>
+          <w:noProof/>
+          <w:lang w:eastAsia="es-ES"/>
+        </w:rPr>
+        <w:drawing>
+          <wp:inline distT="0" distB="0" distL="0" distR="0" wp14:anchorId="71C770DC" wp14:editId="75094D80">
+            <wp:extent cx="4972050" cy="1552575"/>
+            <wp:effectExtent l="0" t="0" r="0" b="9525"/>
+            <wp:docPr id="2" name="Imagen 2"/>
+            <wp:cNvGraphicFramePr>
+              <a:graphicFrameLocks xmlns:a="http://schemas.openxmlformats.org/drawingml/2006/main" noChangeAspect="1"/>
+            </wp:cNvGraphicFramePr>
+            <a:graphic xmlns:a="http://schemas.openxmlformats.org/drawingml/2006/main">
+              <a:graphicData uri="http://schemas.openxmlformats.org/drawingml/2006/picture">
+                <pic:pic xmlns:pic="http://schemas.openxmlformats.org/drawingml/2006/picture">
+                  <pic:nvPicPr>
+                    <pic:cNvPr id="1" name=""/>
+                    <pic:cNvPicPr/>
+                  </pic:nvPicPr>
+                  <pic:blipFill>
+                    <a:blip r:embed="rId6"/>
+                    <a:stretch>
+                      <a:fillRect/>
+                    </a:stretch>
+                  </pic:blipFill>
+                  <pic:spPr>
+                    <a:xfrm>
+                      <a:off x="0" y="0"/>
+                      <a:ext cx="4972050" cy="1552575"/>
+                    </a:xfrm>
+                    <a:prstGeom prst="rect">
+                      <a:avLst/>
+                    </a:prstGeom>
+                  </pic:spPr>
+                </pic:pic>
+              </a:graphicData>
+            </a:graphic>
+          </wp:inline>
+        </w:drawing>
+      </w:r>
+      <w:bookmarkStart w:id="0" w:name="_GoBack"/>
+      <w:bookmarkEnd w:id="0"/>
+    </w:p>
     <w:sectPr>
       <w:pgSz w:w="11906" w:h="16838"/>
       <w:pgMar w:top="1417" w:right="991" w:bottom="1417" w:left="1701" w:header="0" w:footer="0" w:gutter="0"/>

</xml_diff>